<commit_message>
algoritmo minimax anyadido al parchis y algunos errores corregidos. falta depurar
</commit_message>
<xml_diff>
--- a/doc/Formulacion.docx
+++ b/doc/Formulacion.docx
@@ -1166,15 +1166,9 @@
           <w:ilvl w:val="2"/>
           <w:numId w:val="1"/>
         </w:numPr>
-        <w:rPr>
-          <w:highlight w:val="yellow"/>
-        </w:rPr>
-      </w:pPr>
-      <w:proofErr w:type="spellStart"/>
-      <w:r>
-        <w:rPr>
-          <w:highlight w:val="yellow"/>
-        </w:rPr>
+      </w:pPr>
+      <w:proofErr w:type="spellStart"/>
+      <w:r>
         <w:t>DestroyABarrier</w:t>
       </w:r>
       <w:proofErr w:type="spellEnd"/>
@@ -1469,6 +1463,18 @@
       <w:pPr>
         <w:pStyle w:val="Prrafodelista"/>
         <w:numPr>
+          <w:ilvl w:val="4"/>
+          <w:numId w:val="1"/>
+        </w:numPr>
+      </w:pPr>
+      <w:r>
+        <w:t>la ficha entra en el pasillo</w:t>
+      </w:r>
+    </w:p>
+    <w:p>
+      <w:pPr>
+        <w:pStyle w:val="Prrafodelista"/>
+        <w:numPr>
           <w:ilvl w:val="2"/>
           <w:numId w:val="1"/>
         </w:numPr>
@@ -1887,6 +1893,35 @@
       </w:r>
     </w:p>
     <w:p/>
+    <w:p>
+      <w:r>
+        <w:t xml:space="preserve">Cambiar </w:t>
+      </w:r>
+      <w:proofErr w:type="spellStart"/>
+      <w:r>
+        <w:t>funcion</w:t>
+      </w:r>
+      <w:proofErr w:type="spellEnd"/>
+      <w:r>
+        <w:t xml:space="preserve"> </w:t>
+      </w:r>
+      <w:proofErr w:type="spellStart"/>
+      <w:r>
+        <w:t>expand</w:t>
+      </w:r>
+      <w:proofErr w:type="spellEnd"/>
+      <w:r>
+        <w:t xml:space="preserve"> para que pase menos </w:t>
+      </w:r>
+      <w:proofErr w:type="spellStart"/>
+      <w:r>
+        <w:t>parametros</w:t>
+      </w:r>
+      <w:proofErr w:type="spellEnd"/>
+      <w:r>
+        <w:t xml:space="preserve"> ¿?</w:t>
+      </w:r>
+    </w:p>
     <w:p>
       <w:pPr>
         <w:rPr>
@@ -1894,31 +1929,54 @@
         </w:rPr>
       </w:pPr>
       <w:r>
-        <w:t xml:space="preserve">Cambiar </w:t>
-      </w:r>
-      <w:proofErr w:type="spellStart"/>
-      <w:r>
-        <w:t>funcion</w:t>
-      </w:r>
-      <w:proofErr w:type="spellEnd"/>
-      <w:r>
-        <w:t xml:space="preserve"> </w:t>
-      </w:r>
-      <w:proofErr w:type="spellStart"/>
-      <w:r>
-        <w:t>expand</w:t>
-      </w:r>
-      <w:proofErr w:type="spellEnd"/>
-      <w:r>
-        <w:t xml:space="preserve"> para que pase menos </w:t>
-      </w:r>
-      <w:proofErr w:type="spellStart"/>
-      <w:r>
-        <w:t>parametros</w:t>
-      </w:r>
-      <w:proofErr w:type="spellEnd"/>
-      <w:r>
-        <w:t xml:space="preserve"> ¿?</w:t>
+        <w:t xml:space="preserve">la </w:t>
+      </w:r>
+      <w:proofErr w:type="spellStart"/>
+      <w:r>
+        <w:t>information</w:t>
+      </w:r>
+      <w:proofErr w:type="spellEnd"/>
+      <w:r>
+        <w:t xml:space="preserve"> del </w:t>
+      </w:r>
+      <w:proofErr w:type="spellStart"/>
+      <w:r>
+        <w:t>state</w:t>
+      </w:r>
+      <w:proofErr w:type="spellEnd"/>
+      <w:r>
+        <w:t xml:space="preserve"> es la partida</w:t>
+      </w:r>
+    </w:p>
+    <w:p>
+      <w:r>
+        <w:t xml:space="preserve">en el </w:t>
+      </w:r>
+      <w:proofErr w:type="spellStart"/>
+      <w:r>
+        <w:t>effect</w:t>
+      </w:r>
+      <w:proofErr w:type="spellEnd"/>
+      <w:r>
+        <w:t xml:space="preserve"> hay que poner el rating y el movimiento de las fichas!!!!</w:t>
+      </w:r>
+    </w:p>
+    <w:p>
+      <w:pPr>
+        <w:rPr>
+          <w:u w:val="single"/>
+        </w:rPr>
+      </w:pPr>
+      <w:r>
+        <w:t xml:space="preserve">104 significa que </w:t>
+      </w:r>
+      <w:proofErr w:type="spellStart"/>
+      <w:r>
+        <w:t>esta</w:t>
+      </w:r>
+      <w:proofErr w:type="spellEnd"/>
+      <w:r>
+        <w:t xml:space="preserve"> en casa</w:t>
       </w:r>
     </w:p>
     <w:sectPr>

</xml_diff>